<commit_message>
consider multiplication in the doc
</commit_message>
<xml_diff>
--- a/DSAI_Assignment2.docx
+++ b/DSAI_Assignment2.docx
@@ -549,9 +549,6 @@
       <w:pPr>
         <w:pStyle w:val="ListParagraph"/>
         <w:ind w:left="1560"/>
-        <w:rPr>
-          <w:rFonts w:hint="eastAsia"/>
-        </w:rPr>
       </w:pPr>
       <w:r>
         <w:rPr>
@@ -602,13 +599,7 @@
         <w:rPr>
           <w:rFonts w:hint="eastAsia"/>
         </w:rPr>
-        <w:t>。</w:t>
-      </w:r>
-      <w:r>
-        <w:rPr>
-          <w:rFonts w:hint="eastAsia"/>
-        </w:rPr>
-        <w:t>其中紅色表「第一層</w:t>
+        <w:t>。其中紅色表「第一層</w:t>
       </w:r>
       <w:r>
         <w:t>LSTM</w:t>
@@ -676,13 +667,7 @@
         <w:rPr>
           <w:rFonts w:hint="eastAsia"/>
         </w:rPr>
-        <w:t>」。藍色則表</w:t>
-      </w:r>
-      <w:r>
-        <w:rPr>
-          <w:rFonts w:hint="eastAsia"/>
-        </w:rPr>
-        <w:t>「第一層</w:t>
+        <w:t>」。藍色則表「第一層</w:t>
       </w:r>
       <w:r>
         <w:t>LSTM</w:t>
@@ -722,13 +707,7 @@
         <w:rPr>
           <w:rFonts w:hint="eastAsia"/>
         </w:rPr>
-        <w:t>」。</w:t>
-      </w:r>
-      <w:r>
-        <w:rPr>
-          <w:rFonts w:hint="eastAsia"/>
-        </w:rPr>
-        <w:t>由上圖可見，在兩層</w:t>
+        <w:t>」。由上圖可見，在兩層</w:t>
       </w:r>
       <w:r>
         <w:t>LSTM</w:t>
@@ -986,9 +965,6 @@
       <w:pPr>
         <w:ind w:left="1560"/>
         <w:jc w:val="both"/>
-        <w:rPr>
-          <w:rFonts w:hint="eastAsia"/>
-        </w:rPr>
       </w:pPr>
     </w:p>
     <w:p>
@@ -1113,13 +1089,7 @@
         <w:rPr>
           <w:rFonts w:hint="eastAsia"/>
         </w:rPr>
-        <w:t>快，很合理。同時，</w:t>
-      </w:r>
-      <w:r>
-        <w:rPr>
-          <w:rFonts w:hint="eastAsia"/>
-        </w:rPr>
-        <w:t>無</w:t>
+        <w:t>快，很合理。同時，無</w:t>
       </w:r>
       <w:r>
         <w:t>Dropout</w:t>
@@ -1163,9 +1133,6 @@
         <w:pStyle w:val="ListParagraph"/>
         <w:ind w:left="1200"/>
         <w:jc w:val="both"/>
-        <w:rPr>
-          <w:rFonts w:hint="eastAsia"/>
-        </w:rPr>
       </w:pPr>
       <w:r>
         <w:rPr>
@@ -1180,13 +1147,7 @@
         <w:rPr>
           <w:rFonts w:hint="eastAsia"/>
         </w:rPr>
-        <w:t>另外，</w:t>
-      </w:r>
-      <w:r>
-        <w:rPr>
-          <w:rFonts w:hint="eastAsia"/>
-        </w:rPr>
-        <w:t>有</w:t>
+        <w:t>另外，有</w:t>
       </w:r>
       <w:r>
         <w:t>Dropout</w:t>
@@ -1310,9 +1271,6 @@
         <w:pStyle w:val="ListParagraph"/>
         <w:ind w:left="1200"/>
         <w:jc w:val="both"/>
-        <w:rPr>
-          <w:rFonts w:hint="eastAsia"/>
-        </w:rPr>
       </w:pPr>
     </w:p>
     <w:p>
@@ -1345,19 +1303,7 @@
         <w:rPr>
           <w:rFonts w:hint="eastAsia"/>
         </w:rPr>
-        <w:t>（</w:t>
-      </w:r>
-      <w:r>
-        <w:rPr>
-          <w:rFonts w:hint="eastAsia"/>
-        </w:rPr>
-        <w:t>黃</w:t>
-      </w:r>
-      <w:r>
-        <w:rPr>
-          <w:rFonts w:hint="eastAsia"/>
-        </w:rPr>
-        <w:t>色</w:t>
+        <w:t>（黃色</w:t>
       </w:r>
       <w:r>
         <w:t>vs</w:t>
@@ -1405,13 +1351,7 @@
         <w:rPr>
           <w:rFonts w:hint="eastAsia"/>
         </w:rPr>
-        <w:t>綠</w:t>
-      </w:r>
-      <w:r>
-        <w:rPr>
-          <w:rFonts w:hint="eastAsia"/>
-        </w:rPr>
-        <w:t>色）</w:t>
+        <w:t>綠色）</w:t>
       </w:r>
     </w:p>
     <w:p>
@@ -1507,9 +1447,6 @@
         <w:pStyle w:val="ListParagraph"/>
         <w:ind w:left="1200"/>
         <w:jc w:val="both"/>
-        <w:rPr>
-          <w:rFonts w:hint="eastAsia"/>
-        </w:rPr>
       </w:pPr>
       <w:r>
         <w:t xml:space="preserve">        </w:t>
@@ -1554,13 +1491,7 @@
         <w:rPr>
           <w:rFonts w:hint="eastAsia"/>
         </w:rPr>
-        <w:t>曲線</w:t>
-      </w:r>
-      <w:r>
-        <w:rPr>
-          <w:rFonts w:hint="eastAsia"/>
-        </w:rPr>
-        <w:t>都能比</w:t>
+        <w:t>曲線都能比</w:t>
       </w:r>
       <w:proofErr w:type="spellStart"/>
       <w:r>
@@ -1586,13 +1517,7 @@
         <w:rPr>
           <w:rFonts w:hint="eastAsia"/>
         </w:rPr>
-        <w:t>曲線</w:t>
-      </w:r>
-      <w:r>
-        <w:rPr>
-          <w:rFonts w:hint="eastAsia"/>
-        </w:rPr>
-        <w:t>隆起處來得少。</w:t>
+        <w:t>曲線隆起處來得少。</w:t>
       </w:r>
     </w:p>
     <w:p>
@@ -1600,9 +1525,6 @@
         <w:pStyle w:val="ListParagraph"/>
         <w:ind w:left="1200"/>
         <w:jc w:val="both"/>
-        <w:rPr>
-          <w:rFonts w:hint="eastAsia"/>
-        </w:rPr>
       </w:pPr>
       <w:r>
         <w:t xml:space="preserve">        </w:t>
@@ -1613,9 +1535,6 @@
         <w:pStyle w:val="ListParagraph"/>
         <w:ind w:left="1200"/>
         <w:jc w:val="both"/>
-        <w:rPr>
-          <w:rFonts w:hint="eastAsia"/>
-        </w:rPr>
       </w:pPr>
     </w:p>
     <w:p>
@@ -1723,9 +1642,6 @@
           <w:numId w:val="2"/>
         </w:numPr>
         <w:jc w:val="both"/>
-        <w:rPr>
-          <w:rFonts w:hint="eastAsia"/>
-        </w:rPr>
       </w:pPr>
       <w:r>
         <w:rPr>
@@ -1811,9 +1727,6 @@
       <w:pPr>
         <w:pStyle w:val="ListParagraph"/>
         <w:ind w:left="1200"/>
-        <w:rPr>
-          <w:rFonts w:hint="eastAsia"/>
-        </w:rPr>
       </w:pPr>
     </w:p>
     <w:p>
@@ -2058,9 +1971,6 @@
       <w:pPr>
         <w:pStyle w:val="ListParagraph"/>
         <w:ind w:left="840"/>
-        <w:rPr>
-          <w:rFonts w:hint="eastAsia"/>
-        </w:rPr>
       </w:pPr>
       <w:r>
         <w:rPr>
@@ -2262,9 +2172,6 @@
       <w:pPr>
         <w:pStyle w:val="ListParagraph"/>
         <w:ind w:left="840"/>
-        <w:rPr>
-          <w:rFonts w:hint="eastAsia"/>
-        </w:rPr>
       </w:pPr>
       <w:r>
         <w:t xml:space="preserve">        </w:t>
@@ -2337,31 +2244,10 @@
         <w:rPr>
           <w:rFonts w:hint="eastAsia"/>
         </w:rPr>
-        <w:t>的程式碼類似），得到</w:t>
-      </w:r>
-      <w:r>
-        <w:rPr>
-          <w:rFonts w:hint="eastAsia"/>
-        </w:rPr>
-        <w:t>減</w:t>
-      </w:r>
-      <w:r>
-        <w:rPr>
-          <w:rFonts w:hint="eastAsia"/>
-        </w:rPr>
-        <w:t>法運算正確率為</w:t>
-      </w:r>
-      <w:r>
-        <w:t>90</w:t>
-      </w:r>
-      <w:r>
-        <w:t>.</w:t>
-      </w:r>
-      <w:r>
-        <w:t>8</w:t>
-      </w:r>
-      <w:r>
-        <w:t>%</w:t>
+        <w:t>的程式碼類似），得到減法運算正確率為</w:t>
+      </w:r>
+      <w:r>
+        <w:t>90.8%</w:t>
       </w:r>
       <w:r>
         <w:rPr>
@@ -2374,9 +2260,6 @@
       <w:pPr>
         <w:pStyle w:val="ListParagraph"/>
         <w:ind w:left="840"/>
-        <w:rPr>
-          <w:rFonts w:hint="eastAsia"/>
-        </w:rPr>
       </w:pPr>
     </w:p>
     <w:p>
@@ -2565,9 +2448,6 @@
     <w:p>
       <w:pPr>
         <w:ind w:left="720"/>
-        <w:rPr>
-          <w:rFonts w:hint="eastAsia"/>
-        </w:rPr>
       </w:pPr>
       <w:r>
         <w:rPr>
@@ -2652,9 +2532,6 @@
     <w:p>
       <w:pPr>
         <w:ind w:left="720"/>
-        <w:rPr>
-          <w:rFonts w:hint="eastAsia"/>
-        </w:rPr>
       </w:pPr>
       <w:r>
         <w:rPr>
@@ -2664,26 +2541,271 @@
       </w:r>
       <w:r>
         <w:t xml:space="preserve">       </w:t>
+      </w:r>
+      <w:r>
+        <w:rPr>
+          <w:rFonts w:hint="eastAsia"/>
+        </w:rPr>
+        <w:t>以此</w:t>
+      </w:r>
+      <w:r>
+        <w:t>model</w:t>
+      </w:r>
+      <w:r>
+        <w:rPr>
+          <w:rFonts w:hint="eastAsia"/>
+        </w:rPr>
+        <w:t>進行</w:t>
+      </w:r>
+      <w:r>
+        <w:t>test</w:t>
+      </w:r>
+      <w:r>
+        <w:rPr>
+          <w:rFonts w:hint="eastAsia"/>
+        </w:rPr>
+        <w:t>。將</w:t>
+      </w:r>
+      <w:proofErr w:type="spellStart"/>
+      <w:r>
+        <w:t>test_x</w:t>
+      </w:r>
+      <w:proofErr w:type="spellEnd"/>
+      <w:r>
+        <w:rPr>
+          <w:rFonts w:hint="eastAsia"/>
+        </w:rPr>
+        <w:t>對應的</w:t>
+      </w:r>
+      <w:r>
+        <w:t>prediction</w:t>
+      </w:r>
+      <w:r>
+        <w:rPr>
+          <w:rFonts w:hint="eastAsia"/>
+        </w:rPr>
+        <w:t>和</w:t>
+      </w:r>
+      <w:proofErr w:type="spellStart"/>
+      <w:r>
+        <w:t>test_y</w:t>
+      </w:r>
+      <w:proofErr w:type="spellEnd"/>
+      <w:r>
+        <w:rPr>
+          <w:rFonts w:hint="eastAsia"/>
+        </w:rPr>
+        <w:t>進行比較（程式碼與在訓練時的每個</w:t>
+      </w:r>
+      <w:r>
+        <w:t>epoch</w:t>
+      </w:r>
+      <w:r>
+        <w:rPr>
+          <w:rFonts w:hint="eastAsia"/>
+        </w:rPr>
+        <w:t>下，</w:t>
+      </w:r>
+      <w:r>
+        <w:rPr>
+          <w:rFonts w:hint="eastAsia"/>
+        </w:rPr>
+        <w:t>測試</w:t>
+      </w:r>
+      <w:r>
+        <w:t>10</w:t>
+      </w:r>
+      <w:r>
+        <w:rPr>
+          <w:rFonts w:hint="eastAsia"/>
+        </w:rPr>
+        <w:t>個</w:t>
+      </w:r>
+      <w:r>
+        <w:t xml:space="preserve"> validation sample</w:t>
+      </w:r>
+      <w:r>
+        <w:rPr>
+          <w:rFonts w:hint="eastAsia"/>
+        </w:rPr>
+        <w:t>的程式碼類似），得到加</w:t>
+      </w:r>
+      <w:r>
+        <w:t>/</w:t>
+      </w:r>
+      <w:r>
+        <w:rPr>
+          <w:rFonts w:hint="eastAsia"/>
+        </w:rPr>
+        <w:t>減法運算正確率為</w:t>
+      </w:r>
+      <w:r>
+        <w:t>96.9%</w:t>
+      </w:r>
+      <w:r>
+        <w:rPr>
+          <w:rFonts w:hint="eastAsia"/>
+        </w:rPr>
+        <w:t>。</w:t>
+      </w:r>
+    </w:p>
+    <w:p>
+      <w:pPr>
+        <w:ind w:left="720"/>
+      </w:pPr>
+    </w:p>
+    <w:p>
+      <w:pPr>
+        <w:ind w:left="720"/>
+      </w:pPr>
+    </w:p>
+    <w:p>
+      <w:pPr>
+        <w:pStyle w:val="ListParagraph"/>
+        <w:numPr>
+          <w:ilvl w:val="0"/>
+          <w:numId w:val="1"/>
+        </w:numPr>
+      </w:pPr>
+      <w:r>
+        <w:rPr>
+          <w:rFonts w:hint="eastAsia"/>
+        </w:rPr>
+        <w:t>乘法</w:t>
+      </w:r>
+    </w:p>
+    <w:p>
+      <w:pPr>
+        <w:pStyle w:val="ListParagraph"/>
+        <w:ind w:left="840"/>
+      </w:pPr>
+      <w:r>
+        <w:t xml:space="preserve">        </w:t>
+      </w:r>
+      <w:r>
+        <w:rPr>
+          <w:rFonts w:hint="eastAsia"/>
+        </w:rPr>
+        <w:t>我認為以相同的模型設定去訓練</w:t>
+      </w:r>
+      <w:r>
+        <w:rPr>
+          <w:rFonts w:hint="eastAsia"/>
+        </w:rPr>
+        <w:t>做</w:t>
+      </w:r>
+      <w:r>
+        <w:rPr>
+          <w:rFonts w:hint="eastAsia"/>
+        </w:rPr>
+        <w:t>乘法</w:t>
+      </w:r>
+      <w:r>
+        <w:rPr>
+          <w:rFonts w:hint="eastAsia"/>
+        </w:rPr>
+        <w:t>，也會有不錯的效果。因為乘法運算與加法運算能相互對應如下：</w:t>
       </w:r>
       <w:bookmarkStart w:id="0" w:name="_GoBack"/>
       <w:bookmarkEnd w:id="0"/>
-      <w:r>
-        <w:rPr>
-          <w:rFonts w:hint="eastAsia"/>
-        </w:rPr>
-        <w:t>以此</w:t>
-      </w:r>
-      <w:r>
-        <w:t>model</w:t>
-      </w:r>
-      <w:r>
-        <w:rPr>
-          <w:rFonts w:hint="eastAsia"/>
-        </w:rPr>
-        <w:t>進行</w:t>
-      </w:r>
-      <w:r>
-        <w:t>test</w:t>
+    </w:p>
+    <w:p>
+      <w:pPr>
+        <w:pStyle w:val="ListParagraph"/>
+        <w:numPr>
+          <w:ilvl w:val="0"/>
+          <w:numId w:val="8"/>
+        </w:numPr>
+      </w:pPr>
+      <w:r>
+        <w:rPr>
+          <w:rFonts w:hint="eastAsia"/>
+        </w:rPr>
+        <w:t>乘法的</w:t>
+      </w:r>
+      <w:r>
+        <w:t>1*1 = 1, 1*2 = 2</w:t>
+      </w:r>
+      <w:r>
+        <w:rPr>
+          <w:rFonts w:hint="eastAsia"/>
+        </w:rPr>
+        <w:t>等九九乘法</w:t>
+      </w:r>
+      <w:r>
+        <w:rPr>
+          <w:rFonts w:hint="eastAsia"/>
+        </w:rPr>
+        <w:t>規則，對應到</w:t>
+      </w:r>
+      <w:r>
+        <w:t>1+1 = 2, 1+2 = 3…</w:t>
+      </w:r>
+      <w:r>
+        <w:rPr>
+          <w:rFonts w:hint="eastAsia"/>
+        </w:rPr>
+        <w:t>等加法規則。</w:t>
+      </w:r>
+    </w:p>
+    <w:p>
+      <w:pPr>
+        <w:pStyle w:val="ListParagraph"/>
+        <w:numPr>
+          <w:ilvl w:val="0"/>
+          <w:numId w:val="8"/>
+        </w:numPr>
+      </w:pPr>
+      <w:r>
+        <w:t>3*9 = 27</w:t>
+      </w:r>
+      <w:r>
+        <w:rPr>
+          <w:rFonts w:hint="eastAsia"/>
+        </w:rPr>
+        <w:t>中，模型必須要識別出</w:t>
+      </w:r>
+      <w:r>
+        <w:rPr>
+          <w:rFonts w:hint="eastAsia"/>
+        </w:rPr>
+        <w:t>2</w:t>
+      </w:r>
+      <w:r>
+        <w:rPr>
+          <w:rFonts w:hint="eastAsia"/>
+        </w:rPr>
+        <w:t>是進位，對應到加法中的</w:t>
+      </w:r>
+      <w:r>
+        <w:t>7+9 = 16</w:t>
+      </w:r>
+      <w:r>
+        <w:rPr>
+          <w:rFonts w:hint="eastAsia"/>
+        </w:rPr>
+        <w:t>模型</w:t>
+      </w:r>
+      <w:r>
+        <w:rPr>
+          <w:rFonts w:hint="eastAsia"/>
+        </w:rPr>
+        <w:t>可</w:t>
+      </w:r>
+      <w:r>
+        <w:rPr>
+          <w:rFonts w:hint="eastAsia"/>
+        </w:rPr>
+        <w:t>識別出</w:t>
+      </w:r>
+      <w:r>
+        <w:t>1</w:t>
+      </w:r>
+      <w:r>
+        <w:rPr>
+          <w:rFonts w:hint="eastAsia"/>
+        </w:rPr>
+        <w:t>是進位</w:t>
       </w:r>
       <w:r>
         <w:rPr>
@@ -2691,119 +2813,28 @@
         </w:rPr>
         <w:t>。</w:t>
       </w:r>
-      <w:r>
-        <w:rPr>
-          <w:rFonts w:hint="eastAsia"/>
-        </w:rPr>
-        <w:t>將</w:t>
-      </w:r>
-      <w:proofErr w:type="spellStart"/>
-      <w:r>
-        <w:t>test_x</w:t>
-      </w:r>
-      <w:proofErr w:type="spellEnd"/>
-      <w:r>
-        <w:rPr>
-          <w:rFonts w:hint="eastAsia"/>
-        </w:rPr>
-        <w:t>對應的</w:t>
-      </w:r>
-      <w:r>
-        <w:t>prediction</w:t>
-      </w:r>
-      <w:r>
-        <w:rPr>
-          <w:rFonts w:hint="eastAsia"/>
-        </w:rPr>
-        <w:t>和</w:t>
-      </w:r>
-      <w:proofErr w:type="spellStart"/>
-      <w:r>
-        <w:t>test_y</w:t>
-      </w:r>
-      <w:proofErr w:type="spellEnd"/>
-      <w:r>
-        <w:rPr>
-          <w:rFonts w:hint="eastAsia"/>
-        </w:rPr>
-        <w:t>進行比較（程式碼與在訓練時的每個</w:t>
-      </w:r>
-      <w:r>
-        <w:t>epoch</w:t>
-      </w:r>
-      <w:r>
-        <w:rPr>
-          <w:rFonts w:hint="eastAsia"/>
-        </w:rPr>
-        <w:t>下，</w:t>
-      </w:r>
-      <w:r>
-        <w:rPr>
-          <w:rFonts w:hint="eastAsia"/>
-        </w:rPr>
-        <w:t>測試</w:t>
-      </w:r>
-      <w:r>
-        <w:t>10</w:t>
-      </w:r>
-      <w:r>
-        <w:rPr>
-          <w:rFonts w:hint="eastAsia"/>
-        </w:rPr>
-        <w:t>個</w:t>
-      </w:r>
-      <w:r>
-        <w:t xml:space="preserve"> validation sample</w:t>
-      </w:r>
-      <w:r>
-        <w:rPr>
-          <w:rFonts w:hint="eastAsia"/>
-        </w:rPr>
-        <w:t>的程式碼類似），得到加</w:t>
-      </w:r>
-      <w:r>
-        <w:t>/</w:t>
-      </w:r>
-      <w:r>
-        <w:rPr>
-          <w:rFonts w:hint="eastAsia"/>
-        </w:rPr>
-        <w:t>減</w:t>
-      </w:r>
-      <w:r>
-        <w:rPr>
-          <w:rFonts w:hint="eastAsia"/>
-        </w:rPr>
-        <w:t>法運算正確率為</w:t>
-      </w:r>
-      <w:r>
-        <w:t>9</w:t>
-      </w:r>
-      <w:r>
-        <w:t>6</w:t>
-      </w:r>
-      <w:r>
-        <w:t>.</w:t>
-      </w:r>
-      <w:r>
-        <w:t>9</w:t>
-      </w:r>
-      <w:r>
-        <w:t>%</w:t>
-      </w:r>
-      <w:r>
-        <w:rPr>
-          <w:rFonts w:hint="eastAsia"/>
-        </w:rPr>
-        <w:t>。</w:t>
+    </w:p>
+    <w:p>
+      <w:pPr>
+        <w:pStyle w:val="ListParagraph"/>
+        <w:numPr>
+          <w:ilvl w:val="0"/>
+          <w:numId w:val="8"/>
+        </w:numPr>
+        <w:rPr>
+          <w:rFonts w:hint="eastAsia"/>
+        </w:rPr>
+      </w:pPr>
+      <w:r>
+        <w:rPr>
+          <w:rFonts w:hint="eastAsia"/>
+        </w:rPr>
+        <w:t>乘法必須要把進位「加」到下一位的乘法運算結果上。這部分用的正是加法。</w:t>
       </w:r>
     </w:p>
     <w:p>
       <w:pPr>
         <w:ind w:left="720"/>
-        <w:rPr>
-          <w:rFonts w:hint="eastAsia"/>
-        </w:rPr>
       </w:pPr>
     </w:p>
     <w:sectPr>
@@ -3264,6 +3295,119 @@
     </w:lvl>
   </w:abstractNum>
   <w:abstractNum w:abstractNumId="5" w15:restartNumberingAfterBreak="0">
+    <w:nsid w:val="5B6923EB"/>
+    <w:multiLevelType w:val="hybridMultilevel"/>
+    <w:tmpl w:val="CDA00B22"/>
+    <w:lvl w:ilvl="0" w:tplc="34A4E79C">
+      <w:start w:val="4"/>
+      <w:numFmt w:val="bullet"/>
+      <w:lvlText w:val=""/>
+      <w:lvlJc w:val="left"/>
+      <w:pPr>
+        <w:ind w:left="1800" w:hanging="360"/>
+      </w:pPr>
+      <w:rPr>
+        <w:rFonts w:ascii="Symbol" w:eastAsiaTheme="minorEastAsia" w:hAnsi="Symbol" w:cstheme="minorBidi" w:hint="default"/>
+      </w:rPr>
+    </w:lvl>
+    <w:lvl w:ilvl="1" w:tplc="04090003" w:tentative="1">
+      <w:start w:val="1"/>
+      <w:numFmt w:val="bullet"/>
+      <w:lvlText w:val="o"/>
+      <w:lvlJc w:val="left"/>
+      <w:pPr>
+        <w:ind w:left="2520" w:hanging="360"/>
+      </w:pPr>
+      <w:rPr>
+        <w:rFonts w:ascii="Courier New" w:hAnsi="Courier New" w:cs="Courier New" w:hint="default"/>
+      </w:rPr>
+    </w:lvl>
+    <w:lvl w:ilvl="2" w:tplc="04090005" w:tentative="1">
+      <w:start w:val="1"/>
+      <w:numFmt w:val="bullet"/>
+      <w:lvlText w:val=""/>
+      <w:lvlJc w:val="left"/>
+      <w:pPr>
+        <w:ind w:left="3240" w:hanging="360"/>
+      </w:pPr>
+      <w:rPr>
+        <w:rFonts w:ascii="Wingdings" w:hAnsi="Wingdings" w:hint="default"/>
+      </w:rPr>
+    </w:lvl>
+    <w:lvl w:ilvl="3" w:tplc="04090001" w:tentative="1">
+      <w:start w:val="1"/>
+      <w:numFmt w:val="bullet"/>
+      <w:lvlText w:val=""/>
+      <w:lvlJc w:val="left"/>
+      <w:pPr>
+        <w:ind w:left="3960" w:hanging="360"/>
+      </w:pPr>
+      <w:rPr>
+        <w:rFonts w:ascii="Symbol" w:hAnsi="Symbol" w:hint="default"/>
+      </w:rPr>
+    </w:lvl>
+    <w:lvl w:ilvl="4" w:tplc="04090003" w:tentative="1">
+      <w:start w:val="1"/>
+      <w:numFmt w:val="bullet"/>
+      <w:lvlText w:val="o"/>
+      <w:lvlJc w:val="left"/>
+      <w:pPr>
+        <w:ind w:left="4680" w:hanging="360"/>
+      </w:pPr>
+      <w:rPr>
+        <w:rFonts w:ascii="Courier New" w:hAnsi="Courier New" w:cs="Courier New" w:hint="default"/>
+      </w:rPr>
+    </w:lvl>
+    <w:lvl w:ilvl="5" w:tplc="04090005" w:tentative="1">
+      <w:start w:val="1"/>
+      <w:numFmt w:val="bullet"/>
+      <w:lvlText w:val=""/>
+      <w:lvlJc w:val="left"/>
+      <w:pPr>
+        <w:ind w:left="5400" w:hanging="360"/>
+      </w:pPr>
+      <w:rPr>
+        <w:rFonts w:ascii="Wingdings" w:hAnsi="Wingdings" w:hint="default"/>
+      </w:rPr>
+    </w:lvl>
+    <w:lvl w:ilvl="6" w:tplc="04090001" w:tentative="1">
+      <w:start w:val="1"/>
+      <w:numFmt w:val="bullet"/>
+      <w:lvlText w:val=""/>
+      <w:lvlJc w:val="left"/>
+      <w:pPr>
+        <w:ind w:left="6120" w:hanging="360"/>
+      </w:pPr>
+      <w:rPr>
+        <w:rFonts w:ascii="Symbol" w:hAnsi="Symbol" w:hint="default"/>
+      </w:rPr>
+    </w:lvl>
+    <w:lvl w:ilvl="7" w:tplc="04090003" w:tentative="1">
+      <w:start w:val="1"/>
+      <w:numFmt w:val="bullet"/>
+      <w:lvlText w:val="o"/>
+      <w:lvlJc w:val="left"/>
+      <w:pPr>
+        <w:ind w:left="6840" w:hanging="360"/>
+      </w:pPr>
+      <w:rPr>
+        <w:rFonts w:ascii="Courier New" w:hAnsi="Courier New" w:cs="Courier New" w:hint="default"/>
+      </w:rPr>
+    </w:lvl>
+    <w:lvl w:ilvl="8" w:tplc="04090005" w:tentative="1">
+      <w:start w:val="1"/>
+      <w:numFmt w:val="bullet"/>
+      <w:lvlText w:val=""/>
+      <w:lvlJc w:val="left"/>
+      <w:pPr>
+        <w:ind w:left="7560" w:hanging="360"/>
+      </w:pPr>
+      <w:rPr>
+        <w:rFonts w:ascii="Wingdings" w:hAnsi="Wingdings" w:hint="default"/>
+      </w:rPr>
+    </w:lvl>
+  </w:abstractNum>
+  <w:abstractNum w:abstractNumId="6" w15:restartNumberingAfterBreak="0">
     <w:nsid w:val="709C539B"/>
     <w:multiLevelType w:val="hybridMultilevel"/>
     <w:tmpl w:val="86A8862E"/>
@@ -3352,7 +3496,7 @@
       </w:pPr>
     </w:lvl>
   </w:abstractNum>
-  <w:abstractNum w:abstractNumId="6" w15:restartNumberingAfterBreak="0">
+  <w:abstractNum w:abstractNumId="7" w15:restartNumberingAfterBreak="0">
     <w:nsid w:val="7BEB2DD4"/>
     <w:multiLevelType w:val="hybridMultilevel"/>
     <w:tmpl w:val="080C00C4"/>
@@ -3442,7 +3586,7 @@
     </w:lvl>
   </w:abstractNum>
   <w:num w:numId="1">
-    <w:abstractNumId w:val="6"/>
+    <w:abstractNumId w:val="7"/>
   </w:num>
   <w:num w:numId="2">
     <w:abstractNumId w:val="4"/>
@@ -3451,7 +3595,7 @@
     <w:abstractNumId w:val="1"/>
   </w:num>
   <w:num w:numId="4">
-    <w:abstractNumId w:val="5"/>
+    <w:abstractNumId w:val="6"/>
   </w:num>
   <w:num w:numId="5">
     <w:abstractNumId w:val="2"/>
@@ -3461,6 +3605,9 @@
   </w:num>
   <w:num w:numId="7">
     <w:abstractNumId w:val="3"/>
+  </w:num>
+  <w:num w:numId="8">
+    <w:abstractNumId w:val="5"/>
   </w:num>
 </w:numbering>
 </file>
@@ -3584,6 +3731,7 @@
     <w:lsdException w:name="HTML Sample" w:semiHidden="1" w:unhideWhenUsed="1"/>
     <w:lsdException w:name="HTML Typewriter" w:semiHidden="1" w:unhideWhenUsed="1"/>
     <w:lsdException w:name="HTML Variable" w:semiHidden="1" w:unhideWhenUsed="1"/>
+    <w:lsdException w:name="Normal Table" w:semiHidden="1" w:unhideWhenUsed="1"/>
     <w:lsdException w:name="annotation subject" w:semiHidden="1" w:unhideWhenUsed="1"/>
     <w:lsdException w:name="No List" w:semiHidden="1" w:unhideWhenUsed="1"/>
     <w:lsdException w:name="Outline List 1" w:semiHidden="1" w:unhideWhenUsed="1"/>
@@ -3630,8 +3778,10 @@
     <w:lsdException w:name="Table Subtle 2" w:semiHidden="1" w:unhideWhenUsed="1"/>
     <w:lsdException w:name="Table Web 1" w:semiHidden="1" w:unhideWhenUsed="1"/>
     <w:lsdException w:name="Table Web 2" w:semiHidden="1" w:unhideWhenUsed="1"/>
+    <w:lsdException w:name="Table Web 3" w:semiHidden="1" w:unhideWhenUsed="1"/>
     <w:lsdException w:name="Balloon Text" w:semiHidden="1" w:unhideWhenUsed="1"/>
     <w:lsdException w:name="Table Grid" w:uiPriority="39"/>
+    <w:lsdException w:name="Table Theme" w:semiHidden="1" w:unhideWhenUsed="1"/>
     <w:lsdException w:name="Placeholder Text" w:semiHidden="1"/>
     <w:lsdException w:name="No Spacing" w:uiPriority="1" w:qFormat="1"/>
     <w:lsdException w:name="Light Shading" w:uiPriority="60"/>

</xml_diff>

<commit_message>
check adder model accuracy
</commit_message>
<xml_diff>
--- a/DSAI_Assignment2.docx
+++ b/DSAI_Assignment2.docx
@@ -1714,7 +1714,21 @@
         <w:t>的程式碼類似），得到加法運算正確率為</w:t>
       </w:r>
       <w:r>
-        <w:t>94.6%</w:t>
+        <w:t>9</w:t>
+      </w:r>
+      <w:r>
+        <w:t>6</w:t>
+      </w:r>
+      <w:r>
+        <w:t>.</w:t>
+      </w:r>
+      <w:r>
+        <w:t>4</w:t>
+      </w:r>
+      <w:bookmarkStart w:id="0" w:name="_GoBack"/>
+      <w:bookmarkEnd w:id="0"/>
+      <w:r>
+        <w:t>%</w:t>
       </w:r>
       <w:r>
         <w:rPr>
@@ -2706,8 +2720,6 @@
         </w:rPr>
         <w:t>，也會有不錯的效果。因為乘法運算與加法運算能相互對應如下：</w:t>
       </w:r>
-      <w:bookmarkStart w:id="0" w:name="_GoBack"/>
-      <w:bookmarkEnd w:id="0"/>
     </w:p>
     <w:p>
       <w:pPr>
@@ -2730,13 +2742,7 @@
         <w:rPr>
           <w:rFonts w:hint="eastAsia"/>
         </w:rPr>
-        <w:t>等九九乘法</w:t>
-      </w:r>
-      <w:r>
-        <w:rPr>
-          <w:rFonts w:hint="eastAsia"/>
-        </w:rPr>
-        <w:t>規則，對應到</w:t>
+        <w:t>等九九乘法規則，對應到</w:t>
       </w:r>
       <w:r>
         <w:t>1+1 = 2, 1+2 = 3…</w:t>
@@ -2784,19 +2790,7 @@
         <w:rPr>
           <w:rFonts w:hint="eastAsia"/>
         </w:rPr>
-        <w:t>模型</w:t>
-      </w:r>
-      <w:r>
-        <w:rPr>
-          <w:rFonts w:hint="eastAsia"/>
-        </w:rPr>
-        <w:t>可</w:t>
-      </w:r>
-      <w:r>
-        <w:rPr>
-          <w:rFonts w:hint="eastAsia"/>
-        </w:rPr>
-        <w:t>識別出</w:t>
+        <w:t>模型可識別出</w:t>
       </w:r>
       <w:r>
         <w:t>1</w:t>
@@ -2805,13 +2799,7 @@
         <w:rPr>
           <w:rFonts w:hint="eastAsia"/>
         </w:rPr>
-        <w:t>是進位</w:t>
-      </w:r>
-      <w:r>
-        <w:rPr>
-          <w:rFonts w:hint="eastAsia"/>
-        </w:rPr>
-        <w:t>。</w:t>
+        <w:t>是進位。</w:t>
       </w:r>
     </w:p>
     <w:p>
@@ -2821,9 +2809,6 @@
           <w:ilvl w:val="0"/>
           <w:numId w:val="8"/>
         </w:numPr>
-        <w:rPr>
-          <w:rFonts w:hint="eastAsia"/>
-        </w:rPr>
       </w:pPr>
       <w:r>
         <w:rPr>

</xml_diff>